<commit_message>
v0.5 update for fan, homebtn and ccs811
Fixed the logic bug for fan opperation;
Changed the pin for homebtn and ccs811;
Feature: The fan logic is right, homebtn works properly, and ccs811 works properly
</commit_message>
<xml_diff>
--- a/Pins.docx
+++ b/Pins.docx
@@ -385,6 +385,24 @@
                 <w14:ligatures w14:val="none"/>
               </w:rPr>
             </w:pPr>
+            <w:r>
+              <w:rPr>
+                <w:rFonts w:ascii="宋体" w:eastAsia="宋体" w:hAnsi="宋体" w:cs="宋体"/>
+                <w:kern w:val="0"/>
+                <w:sz w:val="24"/>
+                <w14:ligatures w14:val="none"/>
+              </w:rPr>
+              <w:t>Home Butto</w:t>
+            </w:r>
+            <w:r>
+              <w:rPr>
+                <w:rFonts w:ascii="宋体" w:eastAsia="宋体" w:hAnsi="宋体" w:cs="宋体" w:hint="eastAsia"/>
+                <w:kern w:val="0"/>
+                <w:sz w:val="24"/>
+                <w14:ligatures w14:val="none"/>
+              </w:rPr>
+              <w:t>n</w:t>
+            </w:r>
           </w:p>
         </w:tc>
         <w:tc>
@@ -999,21 +1017,12 @@
             </w:pPr>
             <w:r>
               <w:rPr>
-                <w:rFonts w:ascii="宋体" w:eastAsia="宋体" w:hAnsi="宋体" w:cs="宋体"/>
-                <w:kern w:val="0"/>
-                <w:sz w:val="24"/>
-                <w14:ligatures w14:val="none"/>
-              </w:rPr>
-              <w:t>Home Butto</w:t>
-            </w:r>
-            <w:r>
-              <w:rPr>
-                <w:rFonts w:ascii="宋体" w:eastAsia="宋体" w:hAnsi="宋体" w:cs="宋体" w:hint="eastAsia"/>
-                <w:kern w:val="0"/>
-                <w:sz w:val="24"/>
-                <w14:ligatures w14:val="none"/>
-              </w:rPr>
-              <w:t>n</w:t>
+                <w:rFonts w:ascii="宋体" w:eastAsia="宋体" w:hAnsi="宋体" w:cs="宋体" w:hint="eastAsia"/>
+                <w:kern w:val="0"/>
+                <w:sz w:val="24"/>
+                <w14:ligatures w14:val="none"/>
+              </w:rPr>
+              <w:t>CCS811</w:t>
             </w:r>
           </w:p>
         </w:tc>
@@ -2062,15 +2071,6 @@
                 <w14:ligatures w14:val="none"/>
               </w:rPr>
             </w:pPr>
-            <w:r>
-              <w:rPr>
-                <w:rFonts w:ascii="宋体" w:eastAsia="宋体" w:hAnsi="宋体" w:cs="宋体" w:hint="eastAsia"/>
-                <w:kern w:val="0"/>
-                <w:sz w:val="24"/>
-                <w14:ligatures w14:val="none"/>
-              </w:rPr>
-              <w:t xml:space="preserve">PMS7003 </w:t>
-            </w:r>
           </w:p>
         </w:tc>
         <w:tc>

</xml_diff>

<commit_message>
v0.5 update for homebtn and PM7003 non-blocking
A new method was built to make PM7003 non-blocking, also changed the HIGH and LOW for homebtn, gonna to add PM7003 in next version v0.6
</commit_message>
<xml_diff>
--- a/Pins.docx
+++ b/Pins.docx
@@ -387,22 +387,25 @@
             </w:pPr>
             <w:r>
               <w:rPr>
-                <w:rFonts w:ascii="宋体" w:eastAsia="宋体" w:hAnsi="宋体" w:cs="宋体"/>
-                <w:kern w:val="0"/>
-                <w:sz w:val="24"/>
-                <w14:ligatures w14:val="none"/>
-              </w:rPr>
-              <w:t>Home Butto</w:t>
-            </w:r>
-            <w:r>
-              <w:rPr>
-                <w:rFonts w:ascii="宋体" w:eastAsia="宋体" w:hAnsi="宋体" w:cs="宋体" w:hint="eastAsia"/>
-                <w:kern w:val="0"/>
-                <w:sz w:val="24"/>
-                <w14:ligatures w14:val="none"/>
-              </w:rPr>
-              <w:t>n</w:t>
-            </w:r>
+                <w:rFonts w:ascii="宋体" w:eastAsia="宋体" w:hAnsi="宋体" w:cs="宋体" w:hint="eastAsia"/>
+                <w:kern w:val="0"/>
+                <w:sz w:val="24"/>
+                <w14:ligatures w14:val="none"/>
+              </w:rPr>
+              <w:t>NMOS (Fan) (待定)</w:t>
+            </w:r>
+          </w:p>
+          <w:p>
+            <w:pPr>
+              <w:widowControl/>
+              <w:spacing w:after="0" w:line="240" w:lineRule="auto"/>
+              <w:rPr>
+                <w:rFonts w:ascii="宋体" w:eastAsia="宋体" w:hAnsi="宋体" w:cs="宋体" w:hint="eastAsia"/>
+                <w:kern w:val="0"/>
+                <w:sz w:val="24"/>
+                <w14:ligatures w14:val="none"/>
+              </w:rPr>
+            </w:pPr>
           </w:p>
         </w:tc>
         <w:tc>
@@ -1206,25 +1209,22 @@
             </w:pPr>
             <w:r>
               <w:rPr>
-                <w:rFonts w:ascii="宋体" w:eastAsia="宋体" w:hAnsi="宋体" w:cs="宋体" w:hint="eastAsia"/>
-                <w:kern w:val="0"/>
-                <w:sz w:val="24"/>
-                <w14:ligatures w14:val="none"/>
-              </w:rPr>
-              <w:t>NMOS (Fan) (待定)</w:t>
-            </w:r>
-          </w:p>
-          <w:p>
-            <w:pPr>
-              <w:widowControl/>
-              <w:spacing w:after="0" w:line="240" w:lineRule="auto"/>
-              <w:rPr>
-                <w:rFonts w:ascii="宋体" w:eastAsia="宋体" w:hAnsi="宋体" w:cs="宋体" w:hint="eastAsia"/>
-                <w:kern w:val="0"/>
-                <w:sz w:val="24"/>
-                <w14:ligatures w14:val="none"/>
-              </w:rPr>
-            </w:pPr>
+                <w:rFonts w:ascii="宋体" w:eastAsia="宋体" w:hAnsi="宋体" w:cs="宋体"/>
+                <w:kern w:val="0"/>
+                <w:sz w:val="24"/>
+                <w14:ligatures w14:val="none"/>
+              </w:rPr>
+              <w:t>Serial1</w:t>
+            </w:r>
+            <w:r>
+              <w:rPr>
+                <w:rFonts w:ascii="宋体" w:eastAsia="宋体" w:hAnsi="宋体" w:cs="宋体" w:hint="eastAsia"/>
+                <w:kern w:val="0"/>
+                <w:sz w:val="24"/>
+                <w14:ligatures w14:val="none"/>
+              </w:rPr>
+              <w:t xml:space="preserve"> 调试</w:t>
+            </w:r>
           </w:p>
         </w:tc>
         <w:tc>
@@ -2071,6 +2071,53 @@
                 <w14:ligatures w14:val="none"/>
               </w:rPr>
             </w:pPr>
+            <w:r>
+              <w:rPr>
+                <w:rFonts w:ascii="宋体" w:eastAsia="宋体" w:hAnsi="宋体" w:cs="宋体"/>
+                <w:kern w:val="0"/>
+                <w:sz w:val="24"/>
+                <w14:ligatures w14:val="none"/>
+              </w:rPr>
+              <w:t>Home Butto</w:t>
+            </w:r>
+            <w:r>
+              <w:rPr>
+                <w:rFonts w:ascii="宋体" w:eastAsia="宋体" w:hAnsi="宋体" w:cs="宋体" w:hint="eastAsia"/>
+                <w:kern w:val="0"/>
+                <w:sz w:val="24"/>
+                <w14:ligatures w14:val="none"/>
+              </w:rPr>
+              <w:t>n</w:t>
+            </w:r>
+            <w:r>
+              <w:rPr>
+                <w:rFonts w:ascii="宋体" w:eastAsia="宋体" w:hAnsi="宋体" w:cs="宋体" w:hint="eastAsia"/>
+                <w:kern w:val="0"/>
+                <w:sz w:val="24"/>
+                <w14:ligatures w14:val="none"/>
+              </w:rPr>
+              <w:t>（ESP8266自</w:t>
+            </w:r>
+            <w:proofErr w:type="gramStart"/>
+            <w:r>
+              <w:rPr>
+                <w:rFonts w:ascii="宋体" w:eastAsia="宋体" w:hAnsi="宋体" w:cs="宋体" w:hint="eastAsia"/>
+                <w:kern w:val="0"/>
+                <w:sz w:val="24"/>
+                <w14:ligatures w14:val="none"/>
+              </w:rPr>
+              <w:t>带下拉</w:t>
+            </w:r>
+            <w:proofErr w:type="gramEnd"/>
+            <w:r>
+              <w:rPr>
+                <w:rFonts w:ascii="宋体" w:eastAsia="宋体" w:hAnsi="宋体" w:cs="宋体" w:hint="eastAsia"/>
+                <w:kern w:val="0"/>
+                <w:sz w:val="24"/>
+                <w14:ligatures w14:val="none"/>
+              </w:rPr>
+              <w:t>电阻）</w:t>
+            </w:r>
           </w:p>
         </w:tc>
         <w:tc>
@@ -3380,7 +3427,6 @@
   <w:style w:type="character" w:default="1" w:styleId="a0">
     <w:name w:val="Default Paragraph Font"/>
     <w:uiPriority w:val="1"/>
-    <w:semiHidden/>
     <w:unhideWhenUsed/>
   </w:style>
   <w:style w:type="table" w:default="1" w:styleId="a1">

</xml_diff>